<commit_message>
Modifications de maquettes au format mobile
</commit_message>
<xml_diff>
--- a/kev/demandeInterv.docx
+++ b/kev/demandeInterv.docx
@@ -1,6 +1,6 @@
 
 <file path=word/document.xml><?xml version="1.0" encoding="utf-8"?>
-<w:document xmlns:ve="http://schemas.openxmlformats.org/markup-compatibility/2006" xmlns:o="urn:schemas-microsoft-com:office:office" xmlns:r="http://schemas.openxmlformats.org/officeDocument/2006/relationships" xmlns:m="http://schemas.openxmlformats.org/officeDocument/2006/math" xmlns:v="urn:schemas-microsoft-com:vml" xmlns:wp="http://schemas.openxmlformats.org/drawingml/2006/wordprocessingDrawing" xmlns:w10="urn:schemas-microsoft-com:office:word" xmlns:w="http://schemas.openxmlformats.org/wordprocessingml/2006/main" xmlns:wne="http://schemas.microsoft.com/office/word/2006/wordml">
+<w:document xmlns:wpc="http://schemas.microsoft.com/office/word/2010/wordprocessingCanvas" xmlns:mc="http://schemas.openxmlformats.org/markup-compatibility/2006" xmlns:o="urn:schemas-microsoft-com:office:office" xmlns:r="http://schemas.openxmlformats.org/officeDocument/2006/relationships" xmlns:m="http://schemas.openxmlformats.org/officeDocument/2006/math" xmlns:v="urn:schemas-microsoft-com:vml" xmlns:wp14="http://schemas.microsoft.com/office/word/2010/wordprocessingDrawing" xmlns:wp="http://schemas.openxmlformats.org/drawingml/2006/wordprocessingDrawing" xmlns:w10="urn:schemas-microsoft-com:office:word" xmlns:w="http://schemas.openxmlformats.org/wordprocessingml/2006/main" xmlns:w14="http://schemas.microsoft.com/office/word/2010/wordml" xmlns:wpg="http://schemas.microsoft.com/office/word/2010/wordprocessingGroup" xmlns:wpi="http://schemas.microsoft.com/office/word/2010/wordprocessingInk" xmlns:wne="http://schemas.microsoft.com/office/word/2006/wordml" xmlns:wps="http://schemas.microsoft.com/office/word/2010/wordprocessingShape" mc:Ignorable="w14 wp14">
   <w:body>
     <w:p>
       <w:r>
@@ -49,18 +49,19 @@
           <w:insideH w:val="single" w:sz="4" w:space="0" w:color="auto"/>
           <w:insideV w:val="single" w:sz="4" w:space="0" w:color="auto"/>
         </w:tblBorders>
-        <w:tblLook w:val="04A0"/>
+        <w:tblLook w:val="04A0" w:firstRow="1" w:lastRow="0" w:firstColumn="1" w:lastColumn="0" w:noHBand="0" w:noVBand="1"/>
       </w:tblPr>
       <w:tblGrid>
-        <w:gridCol w:w="7054"/>
+        <w:gridCol w:w="5964"/>
       </w:tblGrid>
       <w:tr>
         <w:trPr>
+          <w:trHeight w:val="6471"/>
           <w:jc w:val="center"/>
         </w:trPr>
         <w:tc>
           <w:tcPr>
-            <w:tcW w:w="7054" w:type="dxa"/>
+            <w:tcW w:w="5964" w:type="dxa"/>
           </w:tcPr>
           <w:p>
             <w:pPr>
@@ -136,7 +137,7 @@
           <w:tbl>
             <w:tblPr>
               <w:tblW w:w="0" w:type="auto"/>
-              <w:tblInd w:w="2016" w:type="dxa"/>
+              <w:tblInd w:w="1659" w:type="dxa"/>
               <w:tblBorders>
                 <w:top w:val="single" w:sz="4" w:space="0" w:color="auto"/>
                 <w:left w:val="single" w:sz="4" w:space="0" w:color="auto"/>
@@ -145,18 +146,21 @@
                 <w:insideH w:val="single" w:sz="4" w:space="0" w:color="auto"/>
                 <w:insideV w:val="single" w:sz="4" w:space="0" w:color="auto"/>
               </w:tblBorders>
-              <w:tblLook w:val="04A0"/>
+              <w:tblLook w:val="04A0" w:firstRow="1" w:lastRow="0" w:firstColumn="1" w:lastColumn="0" w:noHBand="0" w:noVBand="1"/>
             </w:tblPr>
             <w:tblGrid>
-              <w:gridCol w:w="567"/>
-              <w:gridCol w:w="1417"/>
-              <w:gridCol w:w="567"/>
-              <w:gridCol w:w="1701"/>
+              <w:gridCol w:w="609"/>
+              <w:gridCol w:w="1178"/>
+              <w:gridCol w:w="534"/>
+              <w:gridCol w:w="1638"/>
             </w:tblGrid>
             <w:tr>
+              <w:trPr>
+                <w:trHeight w:val="456"/>
+              </w:trPr>
               <w:tc>
                 <w:tcPr>
-                  <w:tcW w:w="567" w:type="dxa"/>
+                  <w:tcW w:w="609" w:type="dxa"/>
                   <w:tcBorders>
                     <w:top w:val="nil"/>
                     <w:left w:val="nil"/>
@@ -179,7 +183,7 @@
               </w:tc>
               <w:tc>
                 <w:tcPr>
-                  <w:tcW w:w="1417" w:type="dxa"/>
+                  <w:tcW w:w="1178" w:type="dxa"/>
                   <w:tcBorders>
                     <w:left w:val="single" w:sz="4" w:space="0" w:color="auto"/>
                     <w:right w:val="single" w:sz="4" w:space="0" w:color="auto"/>
@@ -200,7 +204,7 @@
               </w:tc>
               <w:tc>
                 <w:tcPr>
-                  <w:tcW w:w="567" w:type="dxa"/>
+                  <w:tcW w:w="534" w:type="dxa"/>
                   <w:tcBorders>
                     <w:top w:val="nil"/>
                     <w:left w:val="single" w:sz="4" w:space="0" w:color="auto"/>
@@ -222,7 +226,7 @@
               </w:tc>
               <w:tc>
                 <w:tcPr>
-                  <w:tcW w:w="1701" w:type="dxa"/>
+                  <w:tcW w:w="1638" w:type="dxa"/>
                   <w:tcBorders>
                     <w:left w:val="single" w:sz="4" w:space="0" w:color="auto"/>
                   </w:tcBorders>
@@ -252,6 +256,7 @@
           <w:tbl>
             <w:tblPr>
               <w:tblW w:w="0" w:type="auto"/>
+              <w:tblInd w:w="32" w:type="dxa"/>
               <w:tblBorders>
                 <w:top w:val="single" w:sz="4" w:space="0" w:color="auto"/>
                 <w:left w:val="single" w:sz="4" w:space="0" w:color="auto"/>
@@ -260,16 +265,19 @@
                 <w:insideH w:val="single" w:sz="4" w:space="0" w:color="auto"/>
                 <w:insideV w:val="single" w:sz="4" w:space="0" w:color="auto"/>
               </w:tblBorders>
-              <w:tblLook w:val="04A0"/>
+              <w:tblLook w:val="04A0" w:firstRow="1" w:lastRow="0" w:firstColumn="1" w:lastColumn="0" w:noHBand="0" w:noVBand="1"/>
             </w:tblPr>
             <w:tblGrid>
-              <w:gridCol w:w="2274"/>
-              <w:gridCol w:w="3533"/>
+              <w:gridCol w:w="1891"/>
+              <w:gridCol w:w="2938"/>
             </w:tblGrid>
             <w:tr>
+              <w:trPr>
+                <w:trHeight w:val="456"/>
+              </w:trPr>
               <w:tc>
                 <w:tcPr>
-                  <w:tcW w:w="2274" w:type="dxa"/>
+                  <w:tcW w:w="1891" w:type="dxa"/>
                 </w:tcPr>
                 <w:p>
                   <w:pPr>
@@ -285,7 +293,7 @@
               </w:tc>
               <w:tc>
                 <w:tcPr>
-                  <w:tcW w:w="3533" w:type="dxa"/>
+                  <w:tcW w:w="2938" w:type="dxa"/>
                 </w:tcPr>
                 <w:p>
                   <w:pPr>
@@ -301,9 +309,12 @@
               </w:tc>
             </w:tr>
             <w:tr>
+              <w:trPr>
+                <w:trHeight w:val="442"/>
+              </w:trPr>
               <w:tc>
                 <w:tcPr>
-                  <w:tcW w:w="2274" w:type="dxa"/>
+                  <w:tcW w:w="1891" w:type="dxa"/>
                 </w:tcPr>
                 <w:p>
                   <w:pPr>
@@ -319,7 +330,7 @@
               </w:tc>
               <w:tc>
                 <w:tcPr>
-                  <w:tcW w:w="3533" w:type="dxa"/>
+                  <w:tcW w:w="2938" w:type="dxa"/>
                 </w:tcPr>
                 <w:p>
                   <w:pPr>
@@ -335,9 +346,12 @@
               </w:tc>
             </w:tr>
             <w:tr>
+              <w:trPr>
+                <w:trHeight w:val="456"/>
+              </w:trPr>
               <w:tc>
                 <w:tcPr>
-                  <w:tcW w:w="2274" w:type="dxa"/>
+                  <w:tcW w:w="1891" w:type="dxa"/>
                 </w:tcPr>
                 <w:p>
                   <w:pPr>
@@ -359,7 +373,7 @@
               </w:tc>
               <w:tc>
                 <w:tcPr>
-                  <w:tcW w:w="3533" w:type="dxa"/>
+                  <w:tcW w:w="2938" w:type="dxa"/>
                 </w:tcPr>
                 <w:p>
                   <w:pPr>
@@ -396,7 +410,8 @@
           </w:p>
           <w:tbl>
             <w:tblPr>
-              <w:tblW w:w="0" w:type="auto"/>
+              <w:tblW w:w="5675" w:type="dxa"/>
+              <w:tblInd w:w="32" w:type="dxa"/>
               <w:tblBorders>
                 <w:top w:val="single" w:sz="4" w:space="0" w:color="auto"/>
                 <w:left w:val="single" w:sz="4" w:space="0" w:color="auto"/>
@@ -405,15 +420,18 @@
                 <w:insideH w:val="single" w:sz="4" w:space="0" w:color="auto"/>
                 <w:insideV w:val="single" w:sz="4" w:space="0" w:color="auto"/>
               </w:tblBorders>
-              <w:tblLook w:val="04A0"/>
+              <w:tblLook w:val="04A0" w:firstRow="1" w:lastRow="0" w:firstColumn="1" w:lastColumn="0" w:noHBand="0" w:noVBand="1"/>
             </w:tblPr>
             <w:tblGrid>
-              <w:gridCol w:w="6823"/>
+              <w:gridCol w:w="5675"/>
             </w:tblGrid>
             <w:tr>
+              <w:trPr>
+                <w:trHeight w:val="723"/>
+              </w:trPr>
               <w:tc>
                 <w:tcPr>
-                  <w:tcW w:w="6823" w:type="dxa"/>
+                  <w:tcW w:w="5675" w:type="dxa"/>
                 </w:tcPr>
                 <w:p>
                   <w:pPr>
@@ -483,7 +501,282 @@
         <w:t>Copyright</w:t>
       </w:r>
     </w:p>
-    <w:p/>
+    <w:p>
+      <w:r>
+        <w:rPr>
+          <w:noProof/>
+        </w:rPr>
+        <w:pict>
+          <v:shapetype id="_x0000_t202" coordsize="21600,21600" o:spt="202" path="m,l,21600r21600,l21600,xe">
+            <v:stroke joinstyle="miter"/>
+            <v:path gradientshapeok="t" o:connecttype="rect"/>
+          </v:shapetype>
+          <v:shape id="Zone de texte 2" o:spid="_x0000_s1029" type="#_x0000_t202" style="position:absolute;margin-left:0;margin-top:0;width:215.3pt;height:38.5pt;z-index:251666432;visibility:visible;mso-wrap-distance-left:9pt;mso-wrap-distance-top:0;mso-wrap-distance-right:9pt;mso-wrap-distance-bottom:0;mso-position-horizontal:center;mso-position-horizontal-relative:text;mso-position-vertical:absolute;mso-position-vertical-relative:text;mso-width-relative:margin;mso-height-relative:margin;v-text-anchor:top" o:gfxdata="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">
+            <v:textbox>
+              <w:txbxContent>
+                <w:p>
+                  <w:pPr>
+                    <w:rPr>
+                      <w:sz w:val="20"/>
+                    </w:rPr>
+                  </w:pPr>
+                  <w:r>
+                    <w:t xml:space="preserve">Intervention   &gt;  </w:t>
+                  </w:r>
+                  <w:r>
+                    <w:t>Effectuer une demande d’intervention</w:t>
+                  </w:r>
+                </w:p>
+                <w:p/>
+              </w:txbxContent>
+            </v:textbox>
+          </v:shape>
+        </w:pict>
+      </w:r>
+      <w:r>
+        <w:br w:type="page"/>
+      </w:r>
+    </w:p>
+    <w:p>
+      <w:bookmarkStart w:id="0" w:name="_GoBack"/>
+      <w:bookmarkEnd w:id="0"/>
+      <w:r>
+        <w:rPr>
+          <w:noProof/>
+          <w:lang w:eastAsia="fr-FR"/>
+        </w:rPr>
+        <w:lastRenderedPageBreak/>
+        <w:pict>
+          <v:shape id="_x0000_s1030" type="#_x0000_t202" style="position:absolute;margin-left:116.45pt;margin-top:128.65pt;width:215.3pt;height:38.5pt;z-index:251667456;visibility:visible;mso-wrap-distance-left:9pt;mso-wrap-distance-top:0;mso-wrap-distance-right:9pt;mso-wrap-distance-bottom:0;mso-position-horizontal-relative:text;mso-position-vertical-relative:text;mso-width-relative:margin;mso-height-relative:margin;v-text-anchor:top" o:gfxdata="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">
+            <v:textbox>
+              <w:txbxContent>
+                <w:p>
+                  <w:pPr>
+                    <w:rPr>
+                      <w:sz w:val="20"/>
+                    </w:rPr>
+                  </w:pPr>
+                  <w:r>
+                    <w:t xml:space="preserve">Intervention   &gt;  </w:t>
+                  </w:r>
+                  <w:r>
+                    <w:t>Effectuer une demande d’intervention</w:t>
+                  </w:r>
+                </w:p>
+                <w:p/>
+              </w:txbxContent>
+            </v:textbox>
+          </v:shape>
+        </w:pict>
+      </w:r>
+      <w:r>
+        <w:rPr>
+          <w:noProof/>
+          <w:lang w:eastAsia="fr-FR"/>
+        </w:rPr>
+        <w:drawing>
+          <wp:anchor distT="0" distB="0" distL="114300" distR="114300" simplePos="0" relativeHeight="251664384" behindDoc="0" locked="0" layoutInCell="1" allowOverlap="1" wp14:anchorId="0C4FEB02" wp14:editId="70F75A41">
+            <wp:simplePos x="0" y="0"/>
+            <wp:positionH relativeFrom="column">
+              <wp:posOffset>2329180</wp:posOffset>
+            </wp:positionH>
+            <wp:positionV relativeFrom="paragraph">
+              <wp:posOffset>6443980</wp:posOffset>
+            </wp:positionV>
+            <wp:extent cx="742950" cy="419100"/>
+            <wp:effectExtent l="0" t="0" r="0" b="0"/>
+            <wp:wrapNone/>
+            <wp:docPr id="7" name="Image 7" descr="C:\Users\Kevin\Dropbox\sio_webapp\kevin\curent_site\kev\retour.png"/>
+            <wp:cNvGraphicFramePr>
+              <a:graphicFrameLocks xmlns:a="http://schemas.openxmlformats.org/drawingml/2006/main" noChangeAspect="1"/>
+            </wp:cNvGraphicFramePr>
+            <a:graphic xmlns:a="http://schemas.openxmlformats.org/drawingml/2006/main">
+              <a:graphicData uri="http://schemas.openxmlformats.org/drawingml/2006/picture">
+                <pic:pic xmlns:pic="http://schemas.openxmlformats.org/drawingml/2006/picture">
+                  <pic:nvPicPr>
+                    <pic:cNvPr id="0" name="Picture 7" descr="C:\Users\Kevin\Dropbox\sio_webapp\kevin\curent_site\kev\retour.png"/>
+                    <pic:cNvPicPr>
+                      <a:picLocks noChangeAspect="1" noChangeArrowheads="1"/>
+                    </pic:cNvPicPr>
+                  </pic:nvPicPr>
+                  <pic:blipFill>
+                    <a:blip r:embed="rId6">
+                      <a:extLst>
+                        <a:ext uri="{28A0092B-C50C-407E-A947-70E740481C1C}">
+                          <a14:useLocalDpi xmlns:a14="http://schemas.microsoft.com/office/drawing/2010/main" val="0"/>
+                        </a:ext>
+                      </a:extLst>
+                    </a:blip>
+                    <a:srcRect/>
+                    <a:stretch>
+                      <a:fillRect/>
+                    </a:stretch>
+                  </pic:blipFill>
+                  <pic:spPr bwMode="auto">
+                    <a:xfrm>
+                      <a:off x="0" y="0"/>
+                      <a:ext cx="742950" cy="419100"/>
+                    </a:xfrm>
+                    <a:prstGeom prst="rect">
+                      <a:avLst/>
+                    </a:prstGeom>
+                    <a:noFill/>
+                    <a:ln>
+                      <a:noFill/>
+                    </a:ln>
+                  </pic:spPr>
+                </pic:pic>
+              </a:graphicData>
+            </a:graphic>
+            <wp14:sizeRelH relativeFrom="page">
+              <wp14:pctWidth>0</wp14:pctWidth>
+            </wp14:sizeRelH>
+            <wp14:sizeRelV relativeFrom="page">
+              <wp14:pctHeight>0</wp14:pctHeight>
+            </wp14:sizeRelV>
+          </wp:anchor>
+        </w:drawing>
+      </w:r>
+      <w:r>
+        <w:rPr>
+          <w:noProof/>
+          <w:lang w:eastAsia="fr-FR"/>
+        </w:rPr>
+        <w:drawing>
+          <wp:anchor distT="0" distB="0" distL="114300" distR="114300" simplePos="0" relativeHeight="251662336" behindDoc="0" locked="0" layoutInCell="1" allowOverlap="1" wp14:anchorId="2C0C17B4" wp14:editId="66F62756">
+            <wp:simplePos x="0" y="0"/>
+            <wp:positionH relativeFrom="column">
+              <wp:posOffset>1033780</wp:posOffset>
+            </wp:positionH>
+            <wp:positionV relativeFrom="paragraph">
+              <wp:posOffset>2244195</wp:posOffset>
+            </wp:positionV>
+            <wp:extent cx="3477763" cy="4200525"/>
+            <wp:effectExtent l="0" t="0" r="0" b="0"/>
+            <wp:wrapNone/>
+            <wp:docPr id="3" name="Image 3"/>
+            <wp:cNvGraphicFramePr>
+              <a:graphicFrameLocks xmlns:a="http://schemas.openxmlformats.org/drawingml/2006/main" noChangeAspect="1"/>
+            </wp:cNvGraphicFramePr>
+            <a:graphic xmlns:a="http://schemas.openxmlformats.org/drawingml/2006/main">
+              <a:graphicData uri="http://schemas.openxmlformats.org/drawingml/2006/picture">
+                <pic:pic xmlns:pic="http://schemas.openxmlformats.org/drawingml/2006/picture">
+                  <pic:nvPicPr>
+                    <pic:cNvPr id="0" name="Picture 3"/>
+                    <pic:cNvPicPr>
+                      <a:picLocks noChangeAspect="1" noChangeArrowheads="1"/>
+                    </pic:cNvPicPr>
+                  </pic:nvPicPr>
+                  <pic:blipFill>
+                    <a:blip r:embed="rId7">
+                      <a:extLst>
+                        <a:ext uri="{28A0092B-C50C-407E-A947-70E740481C1C}">
+                          <a14:useLocalDpi xmlns:a14="http://schemas.microsoft.com/office/drawing/2010/main" val="0"/>
+                        </a:ext>
+                      </a:extLst>
+                    </a:blip>
+                    <a:srcRect/>
+                    <a:stretch>
+                      <a:fillRect/>
+                    </a:stretch>
+                  </pic:blipFill>
+                  <pic:spPr bwMode="auto">
+                    <a:xfrm>
+                      <a:off x="0" y="0"/>
+                      <a:ext cx="3477763" cy="4200525"/>
+                    </a:xfrm>
+                    <a:prstGeom prst="rect">
+                      <a:avLst/>
+                    </a:prstGeom>
+                    <a:noFill/>
+                    <a:ln>
+                      <a:noFill/>
+                    </a:ln>
+                  </pic:spPr>
+                </pic:pic>
+              </a:graphicData>
+            </a:graphic>
+            <wp14:sizeRelH relativeFrom="page">
+              <wp14:pctWidth>0</wp14:pctWidth>
+            </wp14:sizeRelH>
+            <wp14:sizeRelV relativeFrom="page">
+              <wp14:pctHeight>0</wp14:pctHeight>
+            </wp14:sizeRelV>
+          </wp:anchor>
+        </w:drawing>
+      </w:r>
+      <w:r>
+        <w:rPr>
+          <w:noProof/>
+          <w:lang w:eastAsia="fr-FR"/>
+        </w:rPr>
+        <w:drawing>
+          <wp:anchor distT="0" distB="0" distL="114300" distR="114300" simplePos="0" relativeHeight="251661312" behindDoc="0" locked="0" layoutInCell="1" allowOverlap="1" wp14:anchorId="4CA6C83C" wp14:editId="355C8688">
+            <wp:simplePos x="0" y="0"/>
+            <wp:positionH relativeFrom="column">
+              <wp:posOffset>252730</wp:posOffset>
+            </wp:positionH>
+            <wp:positionV relativeFrom="paragraph">
+              <wp:posOffset>-99695</wp:posOffset>
+            </wp:positionV>
+            <wp:extent cx="5010150" cy="8749783"/>
+            <wp:effectExtent l="0" t="0" r="0" b="0"/>
+            <wp:wrapNone/>
+            <wp:docPr id="2" name="Image 2" descr="C:\Users\Kevin\Dropbox\sio_webapp\kevin\curent_site\kev\mobile_quick_sketch.jpg"/>
+            <wp:cNvGraphicFramePr>
+              <a:graphicFrameLocks xmlns:a="http://schemas.openxmlformats.org/drawingml/2006/main" noChangeAspect="1"/>
+            </wp:cNvGraphicFramePr>
+            <a:graphic xmlns:a="http://schemas.openxmlformats.org/drawingml/2006/main">
+              <a:graphicData uri="http://schemas.openxmlformats.org/drawingml/2006/picture">
+                <pic:pic xmlns:pic="http://schemas.openxmlformats.org/drawingml/2006/picture">
+                  <pic:nvPicPr>
+                    <pic:cNvPr id="0" name="Picture 2" descr="C:\Users\Kevin\Dropbox\sio_webapp\kevin\curent_site\kev\mobile_quick_sketch.jpg"/>
+                    <pic:cNvPicPr>
+                      <a:picLocks noChangeAspect="1" noChangeArrowheads="1"/>
+                    </pic:cNvPicPr>
+                  </pic:nvPicPr>
+                  <pic:blipFill rotWithShape="1">
+                    <a:blip r:embed="rId8" cstate="print">
+                      <a:extLst>
+                        <a:ext uri="{28A0092B-C50C-407E-A947-70E740481C1C}">
+                          <a14:useLocalDpi xmlns:a14="http://schemas.microsoft.com/office/drawing/2010/main" val="0"/>
+                        </a:ext>
+                      </a:extLst>
+                    </a:blip>
+                    <a:srcRect l="12086" t="6014" r="53311" b="50943"/>
+                    <a:stretch/>
+                  </pic:blipFill>
+                  <pic:spPr bwMode="auto">
+                    <a:xfrm>
+                      <a:off x="0" y="0"/>
+                      <a:ext cx="5010150" cy="8749783"/>
+                    </a:xfrm>
+                    <a:prstGeom prst="rect">
+                      <a:avLst/>
+                    </a:prstGeom>
+                    <a:noFill/>
+                    <a:ln>
+                      <a:noFill/>
+                    </a:ln>
+                    <a:extLst>
+                      <a:ext uri="{53640926-AAD7-44D8-BBD7-CCE9431645EC}">
+                        <a14:shadowObscured xmlns:a14="http://schemas.microsoft.com/office/drawing/2010/main"/>
+                      </a:ext>
+                    </a:extLst>
+                  </pic:spPr>
+                </pic:pic>
+              </a:graphicData>
+            </a:graphic>
+            <wp14:sizeRelH relativeFrom="page">
+              <wp14:pctWidth>0</wp14:pctWidth>
+            </wp14:sizeRelH>
+            <wp14:sizeRelV relativeFrom="page">
+              <wp14:pctHeight>0</wp14:pctHeight>
+            </wp14:sizeRelV>
+          </wp:anchor>
+        </w:drawing>
+      </w:r>
+    </w:p>
     <w:sectPr>
       <w:pgSz w:w="11906" w:h="16838"/>
       <w:pgMar w:top="1417" w:right="1417" w:bottom="1417" w:left="1417" w:header="708" w:footer="708" w:gutter="0"/>
@@ -495,7 +788,7 @@
 </file>
 
 <file path=word/numbering.xml><?xml version="1.0" encoding="utf-8"?>
-<w:numbering xmlns:ve="http://schemas.openxmlformats.org/markup-compatibility/2006" xmlns:o="urn:schemas-microsoft-com:office:office" xmlns:r="http://schemas.openxmlformats.org/officeDocument/2006/relationships" xmlns:m="http://schemas.openxmlformats.org/officeDocument/2006/math" xmlns:v="urn:schemas-microsoft-com:vml" xmlns:wp="http://schemas.openxmlformats.org/drawingml/2006/wordprocessingDrawing" xmlns:w10="urn:schemas-microsoft-com:office:word" xmlns:w="http://schemas.openxmlformats.org/wordprocessingml/2006/main" xmlns:wne="http://schemas.microsoft.com/office/word/2006/wordml">
+<w:numbering xmlns:wpc="http://schemas.microsoft.com/office/word/2010/wordprocessingCanvas" xmlns:mc="http://schemas.openxmlformats.org/markup-compatibility/2006" xmlns:o="urn:schemas-microsoft-com:office:office" xmlns:r="http://schemas.openxmlformats.org/officeDocument/2006/relationships" xmlns:m="http://schemas.openxmlformats.org/officeDocument/2006/math" xmlns:v="urn:schemas-microsoft-com:vml" xmlns:wp14="http://schemas.microsoft.com/office/word/2010/wordprocessingDrawing" xmlns:wp="http://schemas.openxmlformats.org/drawingml/2006/wordprocessingDrawing" xmlns:w10="urn:schemas-microsoft-com:office:word" xmlns:w="http://schemas.openxmlformats.org/wordprocessingml/2006/main" xmlns:w14="http://schemas.microsoft.com/office/word/2010/wordml" xmlns:wpg="http://schemas.microsoft.com/office/word/2010/wordprocessingGroup" xmlns:wpi="http://schemas.microsoft.com/office/word/2010/wordprocessingInk" xmlns:wne="http://schemas.microsoft.com/office/word/2006/wordml" xmlns:wps="http://schemas.microsoft.com/office/word/2010/wordprocessingShape" mc:Ignorable="w14 wp14">
   <w:abstractNum w:abstractNumId="0">
     <w:nsid w:val="783B496E"/>
     <w:multiLevelType w:val="hybridMultilevel"/>
@@ -589,7 +882,7 @@
 </file>
 
 <file path=word/styles.xml><?xml version="1.0" encoding="utf-8"?>
-<w:styles xmlns:r="http://schemas.openxmlformats.org/officeDocument/2006/relationships" xmlns:w="http://schemas.openxmlformats.org/wordprocessingml/2006/main">
+<w:styles xmlns:mc="http://schemas.openxmlformats.org/markup-compatibility/2006" xmlns:r="http://schemas.openxmlformats.org/officeDocument/2006/relationships" xmlns:w="http://schemas.openxmlformats.org/wordprocessingml/2006/main" xmlns:w14="http://schemas.microsoft.com/office/word/2010/wordml" mc:Ignorable="w14">
   <w:docDefaults>
     <w:rPrDefault>
       <w:rPr>
@@ -760,7 +1053,6 @@
     <w:uiPriority w:val="99"/>
     <w:semiHidden/>
     <w:unhideWhenUsed/>
-    <w:qFormat/>
     <w:tblPr>
       <w:tblInd w:w="0" w:type="dxa"/>
       <w:tblCellMar>
@@ -807,6 +1099,226 @@
     <w:rPr>
       <w:rFonts w:ascii="Calibri" w:eastAsia="Calibri" w:hAnsi="Calibri" w:cs="Times New Roman"/>
     </w:rPr>
+  </w:style>
+  <w:style w:type="paragraph" w:styleId="Textedebulles">
+    <w:name w:val="Balloon Text"/>
+    <w:basedOn w:val="Normal"/>
+    <w:link w:val="TextedebullesCar"/>
+    <w:uiPriority w:val="99"/>
+    <w:semiHidden/>
+    <w:unhideWhenUsed/>
+    <w:rsid w:val="0038597C"/>
+    <w:pPr>
+      <w:spacing w:after="0" w:line="240" w:lineRule="auto"/>
+    </w:pPr>
+    <w:rPr>
+      <w:rFonts w:ascii="Tahoma" w:hAnsi="Tahoma" w:cs="Tahoma"/>
+      <w:sz w:val="16"/>
+      <w:szCs w:val="16"/>
+    </w:rPr>
+  </w:style>
+  <w:style w:type="character" w:customStyle="1" w:styleId="TextedebullesCar">
+    <w:name w:val="Texte de bulles Car"/>
+    <w:basedOn w:val="Policepardfaut"/>
+    <w:link w:val="Textedebulles"/>
+    <w:uiPriority w:val="99"/>
+    <w:semiHidden/>
+    <w:rsid w:val="0038597C"/>
+    <w:rPr>
+      <w:rFonts w:ascii="Tahoma" w:hAnsi="Tahoma" w:cs="Tahoma"/>
+      <w:sz w:val="16"/>
+      <w:szCs w:val="16"/>
+    </w:rPr>
+  </w:style>
+</w:styles>
+</file>
+
+<file path=word/stylesWithEffects.xml><?xml version="1.0" encoding="utf-8"?>
+<w:styles xmlns:wpc="http://schemas.microsoft.com/office/word/2010/wordprocessingCanvas" xmlns:mc="http://schemas.openxmlformats.org/markup-compatibility/2006" xmlns:o="urn:schemas-microsoft-com:office:office" xmlns:r="http://schemas.openxmlformats.org/officeDocument/2006/relationships" xmlns:m="http://schemas.openxmlformats.org/officeDocument/2006/math" xmlns:v="urn:schemas-microsoft-com:vml" xmlns:wp14="http://schemas.microsoft.com/office/word/2010/wordprocessingDrawing" xmlns:wp="http://schemas.openxmlformats.org/drawingml/2006/wordprocessingDrawing" xmlns:w10="urn:schemas-microsoft-com:office:word" xmlns:w="http://schemas.openxmlformats.org/wordprocessingml/2006/main" xmlns:w14="http://schemas.microsoft.com/office/word/2010/wordml" xmlns:wpg="http://schemas.microsoft.com/office/word/2010/wordprocessingGroup" xmlns:wpi="http://schemas.microsoft.com/office/word/2010/wordprocessingInk" xmlns:wne="http://schemas.microsoft.com/office/word/2006/wordml" xmlns:wps="http://schemas.microsoft.com/office/word/2010/wordprocessingShape" mc:Ignorable="w14 wp14">
+  <w:docDefaults>
+    <w:rPrDefault>
+      <w:rPr>
+        <w:rFonts w:asciiTheme="minorHAnsi" w:eastAsiaTheme="minorEastAsia" w:hAnsiTheme="minorHAnsi" w:cstheme="minorBidi"/>
+        <w:sz w:val="22"/>
+        <w:szCs w:val="22"/>
+        <w:lang w:val="fr-FR" w:eastAsia="fr-FR" w:bidi="ar-SA"/>
+      </w:rPr>
+    </w:rPrDefault>
+    <w:pPrDefault>
+      <w:pPr>
+        <w:spacing w:after="200" w:line="276" w:lineRule="auto"/>
+      </w:pPr>
+    </w:pPrDefault>
+  </w:docDefaults>
+  <w:latentStyles w:defLockedState="0" w:defUIPriority="99" w:defSemiHidden="1" w:defUnhideWhenUsed="1" w:defQFormat="0" w:count="267">
+    <w:lsdException w:name="Normal" w:semiHidden="0" w:uiPriority="0" w:unhideWhenUsed="0" w:qFormat="1"/>
+    <w:lsdException w:name="heading 1" w:semiHidden="0" w:uiPriority="9" w:unhideWhenUsed="0" w:qFormat="1"/>
+    <w:lsdException w:name="heading 2" w:uiPriority="9" w:qFormat="1"/>
+    <w:lsdException w:name="heading 3" w:uiPriority="9" w:qFormat="1"/>
+    <w:lsdException w:name="heading 4" w:uiPriority="9" w:qFormat="1"/>
+    <w:lsdException w:name="heading 5" w:uiPriority="9" w:qFormat="1"/>
+    <w:lsdException w:name="heading 6" w:uiPriority="9" w:qFormat="1"/>
+    <w:lsdException w:name="heading 7" w:uiPriority="9" w:qFormat="1"/>
+    <w:lsdException w:name="heading 8" w:uiPriority="9" w:qFormat="1"/>
+    <w:lsdException w:name="heading 9" w:uiPriority="9" w:qFormat="1"/>
+    <w:lsdException w:name="toc 1" w:uiPriority="39"/>
+    <w:lsdException w:name="toc 2" w:uiPriority="39"/>
+    <w:lsdException w:name="toc 3" w:uiPriority="39"/>
+    <w:lsdException w:name="toc 4" w:uiPriority="39"/>
+    <w:lsdException w:name="toc 5" w:uiPriority="39"/>
+    <w:lsdException w:name="toc 6" w:uiPriority="39"/>
+    <w:lsdException w:name="toc 7" w:uiPriority="39"/>
+    <w:lsdException w:name="toc 8" w:uiPriority="39"/>
+    <w:lsdException w:name="toc 9" w:uiPriority="39"/>
+    <w:lsdException w:name="caption" w:uiPriority="35" w:qFormat="1"/>
+    <w:lsdException w:name="Title" w:semiHidden="0" w:uiPriority="10" w:unhideWhenUsed="0" w:qFormat="1"/>
+    <w:lsdException w:name="Default Paragraph Font" w:uiPriority="1"/>
+    <w:lsdException w:name="Subtitle" w:semiHidden="0" w:uiPriority="11" w:unhideWhenUsed="0" w:qFormat="1"/>
+    <w:lsdException w:name="Strong" w:semiHidden="0" w:uiPriority="22" w:unhideWhenUsed="0" w:qFormat="1"/>
+    <w:lsdException w:name="Emphasis" w:semiHidden="0" w:uiPriority="20" w:unhideWhenUsed="0" w:qFormat="1"/>
+    <w:lsdException w:name="Table Grid" w:semiHidden="0" w:uiPriority="59" w:unhideWhenUsed="0"/>
+    <w:lsdException w:name="Placeholder Text" w:unhideWhenUsed="0"/>
+    <w:lsdException w:name="No Spacing" w:semiHidden="0" w:uiPriority="1" w:unhideWhenUsed="0" w:qFormat="1"/>
+    <w:lsdException w:name="Light Shading" w:semiHidden="0" w:uiPriority="60" w:unhideWhenUsed="0"/>
+    <w:lsdException w:name="Light List" w:semiHidden="0" w:uiPriority="61" w:unhideWhenUsed="0"/>
+    <w:lsdException w:name="Light Grid" w:semiHidden="0" w:uiPriority="62" w:unhideWhenUsed="0"/>
+    <w:lsdException w:name="Medium Shading 1" w:semiHidden="0" w:uiPriority="63" w:unhideWhenUsed="0"/>
+    <w:lsdException w:name="Medium Shading 2" w:semiHidden="0" w:uiPriority="64" w:unhideWhenUsed="0"/>
+    <w:lsdException w:name="Medium List 1" w:semiHidden="0" w:uiPriority="65" w:unhideWhenUsed="0"/>
+    <w:lsdException w:name="Medium List 2" w:semiHidden="0" w:uiPriority="66" w:unhideWhenUsed="0"/>
+    <w:lsdException w:name="Medium Grid 1" w:semiHidden="0" w:uiPriority="67" w:unhideWhenUsed="0"/>
+    <w:lsdException w:name="Medium Grid 2" w:semiHidden="0" w:uiPriority="68" w:unhideWhenUsed="0"/>
+    <w:lsdException w:name="Medium Grid 3" w:semiHidden="0" w:uiPriority="69" w:unhideWhenUsed="0"/>
+    <w:lsdException w:name="Dark List" w:semiHidden="0" w:uiPriority="70" w:unhideWhenUsed="0"/>
+    <w:lsdException w:name="Colorful Shading" w:semiHidden="0" w:uiPriority="71" w:unhideWhenUsed="0"/>
+    <w:lsdException w:name="Colorful List" w:semiHidden="0" w:uiPriority="72" w:unhideWhenUsed="0"/>
+    <w:lsdException w:name="Colorful Grid" w:semiHidden="0" w:uiPriority="73" w:unhideWhenUsed="0"/>
+    <w:lsdException w:name="Light Shading Accent 1" w:semiHidden="0" w:uiPriority="60" w:unhideWhenUsed="0"/>
+    <w:lsdException w:name="Light List Accent 1" w:semiHidden="0" w:uiPriority="61" w:unhideWhenUsed="0"/>
+    <w:lsdException w:name="Light Grid Accent 1" w:semiHidden="0" w:uiPriority="62" w:unhideWhenUsed="0"/>
+    <w:lsdException w:name="Medium Shading 1 Accent 1" w:semiHidden="0" w:uiPriority="63" w:unhideWhenUsed="0"/>
+    <w:lsdException w:name="Medium Shading 2 Accent 1" w:semiHidden="0" w:uiPriority="64" w:unhideWhenUsed="0"/>
+    <w:lsdException w:name="Medium List 1 Accent 1" w:semiHidden="0" w:uiPriority="65" w:unhideWhenUsed="0"/>
+    <w:lsdException w:name="Revision" w:unhideWhenUsed="0"/>
+    <w:lsdException w:name="List Paragraph" w:semiHidden="0" w:uiPriority="34" w:unhideWhenUsed="0" w:qFormat="1"/>
+    <w:lsdException w:name="Quote" w:semiHidden="0" w:uiPriority="29" w:unhideWhenUsed="0" w:qFormat="1"/>
+    <w:lsdException w:name="Intense Quote" w:semiHidden="0" w:uiPriority="30" w:unhideWhenUsed="0" w:qFormat="1"/>
+    <w:lsdException w:name="Medium List 2 Accent 1" w:semiHidden="0" w:uiPriority="66" w:unhideWhenUsed="0"/>
+    <w:lsdException w:name="Medium Grid 1 Accent 1" w:semiHidden="0" w:uiPriority="67" w:unhideWhenUsed="0"/>
+    <w:lsdException w:name="Medium Grid 2 Accent 1" w:semiHidden="0" w:uiPriority="68" w:unhideWhenUsed="0"/>
+    <w:lsdException w:name="Medium Grid 3 Accent 1" w:semiHidden="0" w:uiPriority="69" w:unhideWhenUsed="0"/>
+    <w:lsdException w:name="Dark List Accent 1" w:semiHidden="0" w:uiPriority="70" w:unhideWhenUsed="0"/>
+    <w:lsdException w:name="Colorful Shading Accent 1" w:semiHidden="0" w:uiPriority="71" w:unhideWhenUsed="0"/>
+    <w:lsdException w:name="Colorful List Accent 1" w:semiHidden="0" w:uiPriority="72" w:unhideWhenUsed="0"/>
+    <w:lsdException w:name="Colorful Grid Accent 1" w:semiHidden="0" w:uiPriority="73" w:unhideWhenUsed="0"/>
+    <w:lsdException w:name="Light Shading Accent 2" w:semiHidden="0" w:uiPriority="60" w:unhideWhenUsed="0"/>
+    <w:lsdException w:name="Light List Accent 2" w:semiHidden="0" w:uiPriority="61" w:unhideWhenUsed="0"/>
+    <w:lsdException w:name="Light Grid Accent 2" w:semiHidden="0" w:uiPriority="62" w:unhideWhenUsed="0"/>
+    <w:lsdException w:name="Medium Shading 1 Accent 2" w:semiHidden="0" w:uiPriority="63" w:unhideWhenUsed="0"/>
+    <w:lsdException w:name="Medium Shading 2 Accent 2" w:semiHidden="0" w:uiPriority="64" w:unhideWhenUsed="0"/>
+    <w:lsdException w:name="Medium List 1 Accent 2" w:semiHidden="0" w:uiPriority="65" w:unhideWhenUsed="0"/>
+    <w:lsdException w:name="Medium List 2 Accent 2" w:semiHidden="0" w:uiPriority="66" w:unhideWhenUsed="0"/>
+    <w:lsdException w:name="Medium Grid 1 Accent 2" w:semiHidden="0" w:uiPriority="67" w:unhideWhenUsed="0"/>
+    <w:lsdException w:name="Medium Grid 2 Accent 2" w:semiHidden="0" w:uiPriority="68" w:unhideWhenUsed="0"/>
+    <w:lsdException w:name="Medium Grid 3 Accent 2" w:semiHidden="0" w:uiPriority="69" w:unhideWhenUsed="0"/>
+    <w:lsdException w:name="Dark List Accent 2" w:semiHidden="0" w:uiPriority="70" w:unhideWhenUsed="0"/>
+    <w:lsdException w:name="Colorful Shading Accent 2" w:semiHidden="0" w:uiPriority="71" w:unhideWhenUsed="0"/>
+    <w:lsdException w:name="Colorful List Accent 2" w:semiHidden="0" w:uiPriority="72" w:unhideWhenUsed="0"/>
+    <w:lsdException w:name="Colorful Grid Accent 2" w:semiHidden="0" w:uiPriority="73" w:unhideWhenUsed="0"/>
+    <w:lsdException w:name="Light Shading Accent 3" w:semiHidden="0" w:uiPriority="60" w:unhideWhenUsed="0"/>
+    <w:lsdException w:name="Light List Accent 3" w:semiHidden="0" w:uiPriority="61" w:unhideWhenUsed="0"/>
+    <w:lsdException w:name="Light Grid Accent 3" w:semiHidden="0" w:uiPriority="62" w:unhideWhenUsed="0"/>
+    <w:lsdException w:name="Medium Shading 1 Accent 3" w:semiHidden="0" w:uiPriority="63" w:unhideWhenUsed="0"/>
+    <w:lsdException w:name="Medium Shading 2 Accent 3" w:semiHidden="0" w:uiPriority="64" w:unhideWhenUsed="0"/>
+    <w:lsdException w:name="Medium List 1 Accent 3" w:semiHidden="0" w:uiPriority="65" w:unhideWhenUsed="0"/>
+    <w:lsdException w:name="Medium List 2 Accent 3" w:semiHidden="0" w:uiPriority="66" w:unhideWhenUsed="0"/>
+    <w:lsdException w:name="Medium Grid 1 Accent 3" w:semiHidden="0" w:uiPriority="67" w:unhideWhenUsed="0"/>
+    <w:lsdException w:name="Medium Grid 2 Accent 3" w:semiHidden="0" w:uiPriority="68" w:unhideWhenUsed="0"/>
+    <w:lsdException w:name="Medium Grid 3 Accent 3" w:semiHidden="0" w:uiPriority="69" w:unhideWhenUsed="0"/>
+    <w:lsdException w:name="Dark List Accent 3" w:semiHidden="0" w:uiPriority="70" w:unhideWhenUsed="0"/>
+    <w:lsdException w:name="Colorful Shading Accent 3" w:semiHidden="0" w:uiPriority="71" w:unhideWhenUsed="0"/>
+    <w:lsdException w:name="Colorful List Accent 3" w:semiHidden="0" w:uiPriority="72" w:unhideWhenUsed="0"/>
+    <w:lsdException w:name="Colorful Grid Accent 3" w:semiHidden="0" w:uiPriority="73" w:unhideWhenUsed="0"/>
+    <w:lsdException w:name="Light Shading Accent 4" w:semiHidden="0" w:uiPriority="60" w:unhideWhenUsed="0"/>
+    <w:lsdException w:name="Light List Accent 4" w:semiHidden="0" w:uiPriority="61" w:unhideWhenUsed="0"/>
+    <w:lsdException w:name="Light Grid Accent 4" w:semiHidden="0" w:uiPriority="62" w:unhideWhenUsed="0"/>
+    <w:lsdException w:name="Medium Shading 1 Accent 4" w:semiHidden="0" w:uiPriority="63" w:unhideWhenUsed="0"/>
+    <w:lsdException w:name="Medium Shading 2 Accent 4" w:semiHidden="0" w:uiPriority="64" w:unhideWhenUsed="0"/>
+    <w:lsdException w:name="Medium List 1 Accent 4" w:semiHidden="0" w:uiPriority="65" w:unhideWhenUsed="0"/>
+    <w:lsdException w:name="Medium List 2 Accent 4" w:semiHidden="0" w:uiPriority="66" w:unhideWhenUsed="0"/>
+    <w:lsdException w:name="Medium Grid 1 Accent 4" w:semiHidden="0" w:uiPriority="67" w:unhideWhenUsed="0"/>
+    <w:lsdException w:name="Medium Grid 2 Accent 4" w:semiHidden="0" w:uiPriority="68" w:unhideWhenUsed="0"/>
+    <w:lsdException w:name="Medium Grid 3 Accent 4" w:semiHidden="0" w:uiPriority="69" w:unhideWhenUsed="0"/>
+    <w:lsdException w:name="Dark List Accent 4" w:semiHidden="0" w:uiPriority="70" w:unhideWhenUsed="0"/>
+    <w:lsdException w:name="Colorful Shading Accent 4" w:semiHidden="0" w:uiPriority="71" w:unhideWhenUsed="0"/>
+    <w:lsdException w:name="Colorful List Accent 4" w:semiHidden="0" w:uiPriority="72" w:unhideWhenUsed="0"/>
+    <w:lsdException w:name="Colorful Grid Accent 4" w:semiHidden="0" w:uiPriority="73" w:unhideWhenUsed="0"/>
+    <w:lsdException w:name="Light Shading Accent 5" w:semiHidden="0" w:uiPriority="60" w:unhideWhenUsed="0"/>
+    <w:lsdException w:name="Light List Accent 5" w:semiHidden="0" w:uiPriority="61" w:unhideWhenUsed="0"/>
+    <w:lsdException w:name="Light Grid Accent 5" w:semiHidden="0" w:uiPriority="62" w:unhideWhenUsed="0"/>
+    <w:lsdException w:name="Medium Shading 1 Accent 5" w:semiHidden="0" w:uiPriority="63" w:unhideWhenUsed="0"/>
+    <w:lsdException w:name="Medium Shading 2 Accent 5" w:semiHidden="0" w:uiPriority="64" w:unhideWhenUsed="0"/>
+    <w:lsdException w:name="Medium List 1 Accent 5" w:semiHidden="0" w:uiPriority="65" w:unhideWhenUsed="0"/>
+    <w:lsdException w:name="Medium List 2 Accent 5" w:semiHidden="0" w:uiPriority="66" w:unhideWhenUsed="0"/>
+    <w:lsdException w:name="Medium Grid 1 Accent 5" w:semiHidden="0" w:uiPriority="67" w:unhideWhenUsed="0"/>
+    <w:lsdException w:name="Medium Grid 2 Accent 5" w:semiHidden="0" w:uiPriority="68" w:unhideWhenUsed="0"/>
+    <w:lsdException w:name="Medium Grid 3 Accent 5" w:semiHidden="0" w:uiPriority="69" w:unhideWhenUsed="0"/>
+    <w:lsdException w:name="Dark List Accent 5" w:semiHidden="0" w:uiPriority="70" w:unhideWhenUsed="0"/>
+    <w:lsdException w:name="Colorful Shading Accent 5" w:semiHidden="0" w:uiPriority="71" w:unhideWhenUsed="0"/>
+    <w:lsdException w:name="Colorful List Accent 5" w:semiHidden="0" w:uiPriority="72" w:unhideWhenUsed="0"/>
+    <w:lsdException w:name="Colorful Grid Accent 5" w:semiHidden="0" w:uiPriority="73" w:unhideWhenUsed="0"/>
+    <w:lsdException w:name="Light Shading Accent 6" w:semiHidden="0" w:uiPriority="60" w:unhideWhenUsed="0"/>
+    <w:lsdException w:name="Light List Accent 6" w:semiHidden="0" w:uiPriority="61" w:unhideWhenUsed="0"/>
+    <w:lsdException w:name="Light Grid Accent 6" w:semiHidden="0" w:uiPriority="62" w:unhideWhenUsed="0"/>
+    <w:lsdException w:name="Medium Shading 1 Accent 6" w:semiHidden="0" w:uiPriority="63" w:unhideWhenUsed="0"/>
+    <w:lsdException w:name="Medium Shading 2 Accent 6" w:semiHidden="0" w:uiPriority="64" w:unhideWhenUsed="0"/>
+    <w:lsdException w:name="Medium List 1 Accent 6" w:semiHidden="0" w:uiPriority="65" w:unhideWhenUsed="0"/>
+    <w:lsdException w:name="Medium List 2 Accent 6" w:semiHidden="0" w:uiPriority="66" w:unhideWhenUsed="0"/>
+    <w:lsdException w:name="Medium Grid 1 Accent 6" w:semiHidden="0" w:uiPriority="67" w:unhideWhenUsed="0"/>
+    <w:lsdException w:name="Medium Grid 2 Accent 6" w:semiHidden="0" w:uiPriority="68" w:unhideWhenUsed="0"/>
+    <w:lsdException w:name="Medium Grid 3 Accent 6" w:semiHidden="0" w:uiPriority="69" w:unhideWhenUsed="0"/>
+    <w:lsdException w:name="Dark List Accent 6" w:semiHidden="0" w:uiPriority="70" w:unhideWhenUsed="0"/>
+    <w:lsdException w:name="Colorful Shading Accent 6" w:semiHidden="0" w:uiPriority="71" w:unhideWhenUsed="0"/>
+    <w:lsdException w:name="Colorful List Accent 6" w:semiHidden="0" w:uiPriority="72" w:unhideWhenUsed="0"/>
+    <w:lsdException w:name="Colorful Grid Accent 6" w:semiHidden="0" w:uiPriority="73" w:unhideWhenUsed="0"/>
+    <w:lsdException w:name="Subtle Emphasis" w:semiHidden="0" w:uiPriority="19" w:unhideWhenUsed="0" w:qFormat="1"/>
+    <w:lsdException w:name="Intense Emphasis" w:semiHidden="0" w:uiPriority="21" w:unhideWhenUsed="0" w:qFormat="1"/>
+    <w:lsdException w:name="Subtle Reference" w:semiHidden="0" w:uiPriority="31" w:unhideWhenUsed="0" w:qFormat="1"/>
+    <w:lsdException w:name="Intense Reference" w:semiHidden="0" w:uiPriority="32" w:unhideWhenUsed="0" w:qFormat="1"/>
+    <w:lsdException w:name="Book Title" w:semiHidden="0" w:uiPriority="33" w:unhideWhenUsed="0" w:qFormat="1"/>
+    <w:lsdException w:name="Bibliography" w:uiPriority="37"/>
+    <w:lsdException w:name="TOC Heading" w:uiPriority="39" w:qFormat="1"/>
+  </w:latentStyles>
+  <w:style w:type="paragraph" w:default="1" w:styleId="Normal">
+    <w:name w:val="Normal"/>
+    <w:qFormat/>
+  </w:style>
+  <w:style w:type="character" w:default="1" w:styleId="Policepardfaut">
+    <w:name w:val="Default Paragraph Font"/>
+    <w:uiPriority w:val="1"/>
+    <w:semiHidden/>
+    <w:unhideWhenUsed/>
+  </w:style>
+  <w:style w:type="table" w:default="1" w:styleId="TableauNormal">
+    <w:name w:val="Normal Table"/>
+    <w:uiPriority w:val="99"/>
+    <w:semiHidden/>
+    <w:unhideWhenUsed/>
+    <w:tblPr>
+      <w:tblInd w:w="0" w:type="dxa"/>
+      <w:tblCellMar>
+        <w:top w:w="0" w:type="dxa"/>
+        <w:left w:w="108" w:type="dxa"/>
+        <w:bottom w:w="0" w:type="dxa"/>
+        <w:right w:w="108" w:type="dxa"/>
+      </w:tblCellMar>
+    </w:tblPr>
+  </w:style>
+  <w:style w:type="numbering" w:default="1" w:styleId="Aucuneliste">
+    <w:name w:val="No List"/>
+    <w:uiPriority w:val="99"/>
+    <w:semiHidden/>
+    <w:unhideWhenUsed/>
   </w:style>
 </w:styles>
 </file>

</xml_diff>